<commit_message>
Backup Question 2 version b
</commit_message>
<xml_diff>
--- a/cs486 A1.docx
+++ b/cs486 A1.docx
@@ -35,15 +35,7 @@
         <w:t>.</w:t>
       </w:r>
       <w:r>
-        <w:t xml:space="preserve"> In my program, these things are represented by their own unique classes. Cities maintain their own x and y coordinates while they are stored in an </w:t>
-      </w:r>
-      <w:proofErr w:type="spellStart"/>
-      <w:r>
-        <w:t>ArrayList</w:t>
-      </w:r>
-      <w:proofErr w:type="spellEnd"/>
-      <w:r>
-        <w:t>. Agents keep track of the city they are visited, along with those that they have already visited and have yet to visit.</w:t>
+        <w:t xml:space="preserve"> In my program, these things are represented by their own unique classes. Cities maintain their own x and y coordinates while they are stored in an ArrayList. Agents keep track of the city they are visited, along with those that they have already visited and have yet to visit.</w:t>
       </w:r>
     </w:p>
     <w:p>
@@ -51,10 +43,7 @@
         <w:ind w:left="720"/>
       </w:pPr>
       <w:r>
-        <w:t>Initial State: Search agent starts on City A. Remaining cities remain unvisited</w:t>
-      </w:r>
-      <w:r>
-        <w:t>.</w:t>
+        <w:t>Initial State: Search agent starts on City A. Remaining cities remain unvisited.</w:t>
       </w:r>
     </w:p>
     <w:p>
@@ -193,15 +182,7 @@
       </w:r>
       <w:r>
         <w:lastRenderedPageBreak/>
-        <w:t xml:space="preserve">nodes could be at least 100 billion. Such </w:t>
-      </w:r>
-      <w:proofErr w:type="gramStart"/>
-      <w:r>
-        <w:t>a large number of</w:t>
-      </w:r>
-      <w:proofErr w:type="gramEnd"/>
-      <w:r>
-        <w:t xml:space="preserve"> nodes would suggest a very long search time. If we divide the extrapolated results with the average number of search nodes for 16 cities and apply that ratio to the search time, then it would be 2.5 million times slower to solve the TSP for 36 cities on average.</w:t>
+        <w:t>nodes could be at least 100 billion. Such a large number of nodes would suggest a very long search time. If we divide the extrapolated results with the average number of search nodes for 16 cities and apply that ratio to the search time, then it would be 2.5 million times slower to solve the TSP for 36 cities on average.</w:t>
       </w:r>
       <w:r>
         <w:br/>
@@ -292,15 +273,7 @@
         <w:t>nodes, which is a lot larger.</w:t>
       </w:r>
       <w:r>
-        <w:t xml:space="preserve"> </w:t>
-      </w:r>
-      <w:proofErr w:type="gramStart"/>
-      <w:r>
-        <w:t>So</w:t>
-      </w:r>
-      <w:proofErr w:type="gramEnd"/>
-      <w:r>
-        <w:t xml:space="preserve"> without the heuristic, the result is exponentially worse. We can already see that by the time we get to 9 or 10 cities, already more search nodes are needed than </w:t>
+        <w:t xml:space="preserve"> So without the heuristic, the result is exponentially worse. We can already see that by the time we get to 9 or 10 cities, already more search nodes are needed than </w:t>
       </w:r>
       <w:r>
         <w:t xml:space="preserve">with </w:t>
@@ -312,8 +285,17 @@
         <w:br/>
       </w:r>
     </w:p>
+    <w:p/>
+    <w:p/>
+    <w:p/>
+    <w:p/>
+    <w:p/>
+    <w:p/>
+    <w:p/>
+    <w:p/>
     <w:p>
       <w:r>
+        <w:lastRenderedPageBreak/>
         <w:t>Question 2</w:t>
       </w:r>
     </w:p>
@@ -343,11 +325,7 @@
         <w:t>00</w:t>
       </w:r>
       <w:r>
-        <w:t xml:space="preserve"> … </w:t>
-      </w:r>
-      <w:proofErr w:type="spellStart"/>
-      <w:r>
-        <w:t>V</w:t>
+        <w:t xml:space="preserve"> … V</w:t>
       </w:r>
       <w:r>
         <w:rPr>
@@ -355,20 +333,11 @@
         </w:rPr>
         <w:t>rc</w:t>
       </w:r>
-      <w:proofErr w:type="spellEnd"/>
       <w:r>
         <w:t>}</w:t>
       </w:r>
       <w:r>
-        <w:t xml:space="preserve">, where V represents a Cell and </w:t>
-      </w:r>
-      <w:proofErr w:type="spellStart"/>
-      <w:r>
-        <w:t>rc</w:t>
-      </w:r>
-      <w:proofErr w:type="spellEnd"/>
-      <w:r>
-        <w:t xml:space="preserve"> represents the rows and columns in a 9x9 grid</w:t>
+        <w:t>, where V represents a Cell and rc represents the rows and columns in a 9x9 grid</w:t>
       </w:r>
     </w:p>
     <w:p>
@@ -404,29 +373,274 @@
     </w:p>
     <w:p>
       <w:pPr>
-        <w:pStyle w:val="ListParagraph"/>
-      </w:pPr>
-      <w:r>
-        <w:tab/>
-        <w:t>C1 = {}</w:t>
+        <w:ind w:left="1440"/>
+      </w:pPr>
+      <w:r>
+        <w:t xml:space="preserve">C1 </w:t>
+      </w:r>
+      <w:r>
+        <w:t xml:space="preserve">= </w:t>
+      </w:r>
+      <w:r>
+        <w:t>no 2 variables in a column can occupy the same domain</w:t>
+      </w:r>
+      <w:r>
+        <w:br/>
+        <w:t>V</w:t>
+      </w:r>
+      <w:r>
+        <w:rPr>
+          <w:vertAlign w:val="subscript"/>
+        </w:rPr>
+        <w:t>ic</w:t>
+      </w:r>
+      <w:r>
+        <w:t xml:space="preserve"> </w:t>
+      </w:r>
+      <w:r>
+        <w:t>≠</w:t>
+      </w:r>
+      <w:r>
+        <w:t xml:space="preserve"> V</w:t>
+      </w:r>
+      <w:r>
+        <w:rPr>
+          <w:vertAlign w:val="subscript"/>
+        </w:rPr>
+        <w:t>jc</w:t>
+      </w:r>
+      <w:r>
+        <w:t>, i</w:t>
+      </w:r>
+      <w:r>
+        <w:t xml:space="preserve"> </w:t>
+      </w:r>
+      <w:r>
+        <w:t>≠</w:t>
+      </w:r>
+      <w:r>
+        <w:t xml:space="preserve"> j, </w:t>
+      </w:r>
+      <w:r>
+        <w:t xml:space="preserve">i </w:t>
+      </w:r>
+      <w:r>
+        <w:rPr>
+          <w:rFonts w:ascii="Cambria Math" w:hAnsi="Cambria Math" w:cs="Cambria Math"/>
+        </w:rPr>
+        <w:t>∈</w:t>
+      </w:r>
+      <w:r>
+        <w:t xml:space="preserve"> </w:t>
+      </w:r>
+      <w:r>
+        <w:t xml:space="preserve">D, j </w:t>
+      </w:r>
+      <w:r>
+        <w:rPr>
+          <w:rFonts w:ascii="Cambria Math" w:hAnsi="Cambria Math" w:cs="Cambria Math"/>
+        </w:rPr>
+        <w:t>∈</w:t>
+      </w:r>
+      <w:r>
+        <w:t xml:space="preserve"> D</w:t>
       </w:r>
     </w:p>
     <w:p>
       <w:pPr>
         <w:pStyle w:val="ListParagraph"/>
-      </w:pPr>
-      <w:r>
-        <w:tab/>
-        <w:t>C2 = {}</w:t>
+        <w:ind w:left="1440"/>
+      </w:pPr>
+      <w:r>
+        <w:t>C2 = no 2 variables in a column can occupy the same domain</w:t>
+      </w:r>
+      <w:r>
+        <w:br/>
+      </w:r>
+      <w:r>
+        <w:t>V</w:t>
+      </w:r>
+      <w:r>
+        <w:rPr>
+          <w:vertAlign w:val="subscript"/>
+        </w:rPr>
+        <w:t>ri</w:t>
+      </w:r>
+      <w:r>
+        <w:t xml:space="preserve"> </w:t>
+      </w:r>
+      <w:r>
+        <w:t>≠</w:t>
+      </w:r>
+      <w:r>
+        <w:t xml:space="preserve"> V</w:t>
+      </w:r>
+      <w:r>
+        <w:rPr>
+          <w:vertAlign w:val="subscript"/>
+        </w:rPr>
+        <w:t>rj</w:t>
+      </w:r>
+      <w:r>
+        <w:t xml:space="preserve">, </w:t>
+      </w:r>
+      <w:r>
+        <w:t xml:space="preserve">i </w:t>
+      </w:r>
+      <w:r>
+        <w:t>≠</w:t>
+      </w:r>
+      <w:r>
+        <w:t xml:space="preserve"> j, </w:t>
+      </w:r>
+      <w:r>
+        <w:t xml:space="preserve">i </w:t>
+      </w:r>
+      <w:r>
+        <w:rPr>
+          <w:rFonts w:ascii="Cambria Math" w:hAnsi="Cambria Math" w:cs="Cambria Math"/>
+        </w:rPr>
+        <w:t>∈</w:t>
+      </w:r>
+      <w:r>
+        <w:t xml:space="preserve"> D, j </w:t>
+      </w:r>
+      <w:r>
+        <w:rPr>
+          <w:rFonts w:ascii="Cambria Math" w:hAnsi="Cambria Math" w:cs="Cambria Math"/>
+        </w:rPr>
+        <w:t>∈</w:t>
+      </w:r>
+      <w:r>
+        <w:t xml:space="preserve"> D</w:t>
       </w:r>
     </w:p>
     <w:p>
       <w:pPr>
         <w:pStyle w:val="ListParagraph"/>
-      </w:pPr>
-      <w:r>
-        <w:tab/>
-        <w:t>C3 = {}</w:t>
+        <w:ind w:left="1440"/>
+      </w:pPr>
+    </w:p>
+    <w:p>
+      <w:pPr>
+        <w:pStyle w:val="ListParagraph"/>
+        <w:ind w:left="1440"/>
+      </w:pPr>
+      <w:r>
+        <w:t>C3 = no 2 variables in a cell bl</w:t>
+      </w:r>
+      <w:r>
+        <w:t>ock can occupy the same domain</w:t>
+      </w:r>
+      <w:r>
+        <w:br/>
+      </w:r>
+      <w:bookmarkStart w:id="0" w:name="_GoBack"/>
+      <w:bookmarkEnd w:id="0"/>
+      <w:r>
+        <w:t>SameBlock(</w:t>
+      </w:r>
+      <w:r>
+        <w:t>V</w:t>
+      </w:r>
+      <w:r>
+        <w:rPr>
+          <w:vertAlign w:val="subscript"/>
+        </w:rPr>
+        <w:t>ij</w:t>
+      </w:r>
+      <w:r>
+        <w:t>, V</w:t>
+      </w:r>
+      <w:r>
+        <w:rPr>
+          <w:vertAlign w:val="subscript"/>
+        </w:rPr>
+        <w:t>kl</w:t>
+      </w:r>
+      <w:r>
+        <w:t xml:space="preserve">),  </w:t>
+      </w:r>
+      <w:r>
+        <w:t>V</w:t>
+      </w:r>
+      <w:r>
+        <w:rPr>
+          <w:vertAlign w:val="subscript"/>
+        </w:rPr>
+        <w:t>ij</w:t>
+      </w:r>
+      <w:r>
+        <w:t xml:space="preserve"> </w:t>
+      </w:r>
+      <w:r>
+        <w:t>≠</w:t>
+      </w:r>
+      <w:r>
+        <w:t xml:space="preserve"> </w:t>
+      </w:r>
+      <w:r>
+        <w:t>V</w:t>
+      </w:r>
+      <w:r>
+        <w:rPr>
+          <w:vertAlign w:val="subscript"/>
+        </w:rPr>
+        <w:t>kl</w:t>
+      </w:r>
+      <w:r>
+        <w:t xml:space="preserve">, </w:t>
+      </w:r>
+      <w:r>
+        <w:t xml:space="preserve">i </w:t>
+      </w:r>
+      <w:r>
+        <w:rPr>
+          <w:rFonts w:ascii="Cambria Math" w:hAnsi="Cambria Math" w:cs="Cambria Math"/>
+        </w:rPr>
+        <w:t>∈</w:t>
+      </w:r>
+      <w:r>
+        <w:t xml:space="preserve"> D, j </w:t>
+      </w:r>
+      <w:r>
+        <w:rPr>
+          <w:rFonts w:ascii="Cambria Math" w:hAnsi="Cambria Math" w:cs="Cambria Math"/>
+        </w:rPr>
+        <w:t>∈</w:t>
+      </w:r>
+      <w:r>
+        <w:t xml:space="preserve"> D</w:t>
+      </w:r>
+      <w:r>
+        <w:t>, k</w:t>
+      </w:r>
+      <w:r>
+        <w:t xml:space="preserve"> </w:t>
+      </w:r>
+      <w:r>
+        <w:rPr>
+          <w:rFonts w:ascii="Cambria Math" w:hAnsi="Cambria Math" w:cs="Cambria Math"/>
+        </w:rPr>
+        <w:t>∈</w:t>
+      </w:r>
+      <w:r>
+        <w:t xml:space="preserve"> D</w:t>
+      </w:r>
+      <w:r>
+        <w:t>, l</w:t>
+      </w:r>
+      <w:r>
+        <w:t xml:space="preserve"> </w:t>
+      </w:r>
+      <w:r>
+        <w:rPr>
+          <w:rFonts w:ascii="Cambria Math" w:hAnsi="Cambria Math" w:cs="Cambria Math"/>
+        </w:rPr>
+        <w:t>∈</w:t>
+      </w:r>
+      <w:r>
+        <w:t xml:space="preserve"> D</w:t>
       </w:r>
     </w:p>
     <w:p>
@@ -443,7 +657,6 @@
         </w:numPr>
       </w:pPr>
       <w:r>
-        <w:lastRenderedPageBreak/>
         <w:t>Implemented</w:t>
       </w:r>
       <w:r>
@@ -462,18 +675,8 @@
         </w:numPr>
       </w:pPr>
       <w:r>
-        <w:t xml:space="preserve">I found in general for all versions that the graph formed a bell curve that was skewed right. The more “balanced” the number of initial values were, the more time it took for the algorithms to solve the problem. I suppose this makes sense, because the less initial values there are, the more “freedom” there is to </w:t>
-      </w:r>
-      <w:proofErr w:type="gramStart"/>
-      <w:r>
-        <w:t>finding</w:t>
-      </w:r>
-      <w:proofErr w:type="gramEnd"/>
-      <w:r>
-        <w:t xml:space="preserve"> a solution. But having more initial values means less possibilities, which reduces the number of checks needed.</w:t>
-      </w:r>
-      <w:bookmarkStart w:id="0" w:name="_GoBack"/>
-      <w:bookmarkEnd w:id="0"/>
+        <w:t>I found in general for all versions that the graph formed a bell curve that was skewed right. The more “balanced” the number of initial values were, the more time it took for the algorithms to solve the problem. I suppose this makes sense, because the less initial values there are, the more “freedom” there is to finding a solution. But having more initial values means less possibilities, which reduces the number of checks needed.</w:t>
+      </w:r>
     </w:p>
     <w:sectPr>
       <w:pgSz w:w="12240" w:h="15840"/>

</xml_diff>